<commit_message>
Daily Status Tracker Checked in
Daily Status Tracker Checked in
</commit_message>
<xml_diff>
--- a/Offline/BusinessManagement/Marketing/Review_Scripts/5-Star-Review_Scripts.docx
+++ b/Offline/BusinessManagement/Marketing/Review_Scripts/5-Star-Review_Scripts.docx
@@ -18,7 +18,7 @@
           <w:u w:val="single"/>
           <w:lang w:val="en-US"/>
         </w:rPr>
-        <w:t>Sahesta’s Review</w:t>
+        <w:t>Sahesta</w:t>
       </w:r>
     </w:p>
     <w:p>
@@ -57,7 +57,204 @@
         <w:rPr>
           <w:lang w:val="en-US"/>
         </w:rPr>
-        <w:t>I wish my juniors good luck!</w:t>
+        <w:t xml:space="preserve">I wish my </w:t>
+      </w:r>
+      <w:r>
+        <w:rPr>
+          <w:lang w:val="en-US"/>
+        </w:rPr>
+        <w:t>junior’s</w:t>
+      </w:r>
+      <w:r>
+        <w:rPr>
+          <w:lang w:val="en-US"/>
+        </w:rPr>
+        <w:t xml:space="preserve"> good luck!</w:t>
+      </w:r>
+    </w:p>
+    <w:p>
+      <w:pPr>
+        <w:rPr>
+          <w:b/>
+          <w:bCs/>
+          <w:u w:val="single"/>
+          <w:lang w:val="en-US"/>
+        </w:rPr>
+      </w:pPr>
+      <w:r>
+        <w:rPr>
+          <w:b/>
+          <w:bCs/>
+          <w:u w:val="single"/>
+          <w:lang w:val="en-US"/>
+        </w:rPr>
+        <w:t>Avishek</w:t>
+      </w:r>
+    </w:p>
+    <w:p>
+      <w:pPr>
+        <w:rPr>
+          <w:lang w:val="en-US"/>
+        </w:rPr>
+      </w:pPr>
+      <w:r>
+        <w:rPr>
+          <w:lang w:val="en-US"/>
+        </w:rPr>
+        <w:t xml:space="preserve">I never thought that the call from Anodiam for an interview followed by my selection as </w:t>
+      </w:r>
+      <w:r>
+        <w:rPr>
+          <w:lang w:val="en-US"/>
+        </w:rPr>
+        <w:t>Math’s</w:t>
+      </w:r>
+      <w:r>
+        <w:rPr>
+          <w:lang w:val="en-US"/>
+        </w:rPr>
+        <w:t xml:space="preserve"> faculty would bring about such an amazing self-transformation. Being a Research Fellow at ISI, I wasn't inclined towards working at other institutions, but the way our CEO- Anirban Sir indoctrinated me through the curriculum was really a "new to learn " moment for me. I look forward to continuing my tenure at Anodiam for the coming decades.</w:t>
+      </w:r>
+    </w:p>
+    <w:p>
+      <w:pPr>
+        <w:rPr>
+          <w:b/>
+          <w:bCs/>
+          <w:u w:val="single"/>
+          <w:lang w:val="en-US"/>
+        </w:rPr>
+      </w:pPr>
+      <w:r>
+        <w:rPr>
+          <w:b/>
+          <w:bCs/>
+          <w:u w:val="single"/>
+          <w:lang w:val="en-US"/>
+        </w:rPr>
+        <w:t>Pritam</w:t>
+      </w:r>
+    </w:p>
+    <w:p>
+      <w:pPr>
+        <w:rPr>
+          <w:lang w:val="en-US"/>
+        </w:rPr>
+      </w:pPr>
+      <w:r>
+        <w:rPr>
+          <w:lang w:val="en-US"/>
+        </w:rPr>
+        <w:t xml:space="preserve">If SRK is the king of acting, then I must say this with some conviction that- "Debashish Sir is the king of </w:t>
+      </w:r>
+      <w:r>
+        <w:rPr>
+          <w:lang w:val="en-US"/>
+        </w:rPr>
+        <w:t>Java</w:t>
+      </w:r>
+      <w:r>
+        <w:rPr>
+          <w:lang w:val="en-US"/>
+        </w:rPr>
+        <w:t>". He simply laid out a red carpet for a layman like me so that I could be competent enough for my job at an MNC</w:t>
+      </w:r>
+      <w:r>
+        <w:rPr>
+          <w:lang w:val="en-US"/>
+        </w:rPr>
+        <w:t>.</w:t>
+      </w:r>
+      <w:r>
+        <w:t xml:space="preserve"> </w:t>
+      </w:r>
+      <w:r>
+        <w:rPr>
+          <w:lang w:val="en-US"/>
+        </w:rPr>
+        <w:t>Most importantly he provided hands-on training, and he was always accessible</w:t>
+      </w:r>
+      <w:r>
+        <w:rPr>
+          <w:lang w:val="en-US"/>
+        </w:rPr>
+        <w:t>.</w:t>
+      </w:r>
+    </w:p>
+    <w:p>
+      <w:pPr>
+        <w:rPr>
+          <w:b/>
+          <w:bCs/>
+          <w:u w:val="single"/>
+          <w:lang w:val="en-US"/>
+        </w:rPr>
+      </w:pPr>
+      <w:r>
+        <w:rPr>
+          <w:b/>
+          <w:bCs/>
+          <w:u w:val="single"/>
+          <w:lang w:val="en-US"/>
+        </w:rPr>
+        <w:t>Prottoy Kairali</w:t>
+      </w:r>
+    </w:p>
+    <w:p>
+      <w:pPr>
+        <w:rPr>
+          <w:lang w:val="en-US"/>
+        </w:rPr>
+      </w:pPr>
+      <w:r>
+        <w:rPr>
+          <w:lang w:val="en-US"/>
+        </w:rPr>
+        <w:t>The passage of Chemistry was a labyrinth for me</w:t>
+      </w:r>
+      <w:r>
+        <w:rPr>
+          <w:lang w:val="en-US"/>
+        </w:rPr>
+        <w:t>.... the</w:t>
+      </w:r>
+      <w:r>
+        <w:rPr>
+          <w:lang w:val="en-US"/>
+        </w:rPr>
+        <w:t xml:space="preserve"> terror of it took root in me when my teacher at school had discouraged me. Then, I came across Anodiam at Patuli, which completely changed my perceptions. As a disciple of Gerard Sir, I would like to thank him, for I ranked in Chemistry at the board level.</w:t>
+      </w:r>
+    </w:p>
+    <w:p>
+      <w:pPr>
+        <w:rPr>
+          <w:b/>
+          <w:bCs/>
+          <w:u w:val="single"/>
+          <w:lang w:val="en-US"/>
+        </w:rPr>
+      </w:pPr>
+      <w:r>
+        <w:rPr>
+          <w:b/>
+          <w:bCs/>
+          <w:u w:val="single"/>
+          <w:lang w:val="en-US"/>
+        </w:rPr>
+        <w:t>Rahul</w:t>
+      </w:r>
+    </w:p>
+    <w:p>
+      <w:pPr>
+        <w:rPr>
+          <w:lang w:val="en-US"/>
+        </w:rPr>
+      </w:pPr>
+      <w:r>
+        <w:rPr>
+          <w:lang w:val="en-US"/>
+        </w:rPr>
+        <w:t>I joined Anodiam in the month of November and in such a short span of time I have been inducted into the Core committee. I have worked at 3 schools prior to this one, but to be honest, this is the best. The flexible timings, on-time salary and many other facilities do not hinder my pursuit of PhD.</w:t>
       </w:r>
     </w:p>
     <w:sectPr>

</xml_diff>